<commit_message>
einleitung und dj history
gekürzt
</commit_message>
<xml_diff>
--- a/Ba Arbeit kürzer.docx
+++ b/Ba Arbeit kürzer.docx
@@ -3128,6 +3128,8 @@
         </w:rPr>
       </w:pPr>
       <w:bookmarkStart w:id="1" w:name="_Toc393818940"/>
+      <w:bookmarkStart w:id="2" w:name="_GoBack"/>
+      <w:bookmarkEnd w:id="2"/>
       <w:r>
         <w:rPr>
           <w:rFonts w:asciiTheme="minorHAnsi" w:hAnsiTheme="minorHAnsi"/>
@@ -7559,7 +7561,7 @@
           <w:color w:val="00B050"/>
         </w:rPr>
       </w:pPr>
-      <w:bookmarkStart w:id="2" w:name="_Toc393818941"/>
+      <w:bookmarkStart w:id="3" w:name="_Toc393818941"/>
       <w:r>
         <w:rPr>
           <w:rFonts w:asciiTheme="minorHAnsi" w:hAnsiTheme="minorHAnsi"/>
@@ -7567,7 +7569,7 @@
         </w:rPr>
         <w:t>3. DJing – analog vs. digital</w:t>
       </w:r>
-      <w:bookmarkEnd w:id="2"/>
+      <w:bookmarkEnd w:id="3"/>
     </w:p>
     <w:p>
       <w:pPr>
@@ -8204,7 +8206,7 @@
           <w:lang w:val="en-US"/>
         </w:rPr>
       </w:pPr>
-      <w:bookmarkStart w:id="3" w:name="_Toc393818942"/>
+      <w:bookmarkStart w:id="4" w:name="_Toc393818942"/>
       <w:r>
         <w:rPr>
           <w:color w:val="00B050"/>
@@ -8219,7 +8221,7 @@
         </w:rPr>
         <w:t>Digging</w:t>
       </w:r>
-      <w:bookmarkEnd w:id="3"/>
+      <w:bookmarkEnd w:id="4"/>
     </w:p>
     <w:p>
       <w:pPr>
@@ -8782,7 +8784,7 @@
           <w:lang w:val="en-US" w:eastAsia="ja-JP"/>
         </w:rPr>
       </w:pPr>
-      <w:bookmarkStart w:id="4" w:name="_Toc393818943"/>
+      <w:bookmarkStart w:id="5" w:name="_Toc393818943"/>
       <w:r>
         <w:rPr>
           <w:color w:val="00B050"/>
@@ -8804,7 +8806,7 @@
         </w:rPr>
         <w:t>Acquiring music</w:t>
       </w:r>
-      <w:bookmarkEnd w:id="4"/>
+      <w:bookmarkEnd w:id="5"/>
     </w:p>
     <w:p>
       <w:pPr>
@@ -10684,14 +10686,14 @@
           <w:lang w:val="en-US" w:eastAsia="ja-JP"/>
         </w:rPr>
       </w:pPr>
-      <w:bookmarkStart w:id="5" w:name="_Toc393818944"/>
+      <w:bookmarkStart w:id="6" w:name="_Toc393818944"/>
       <w:r>
         <w:rPr>
           <w:lang w:val="en-US" w:eastAsia="ja-JP"/>
         </w:rPr>
         <w:t>3.1.2 Organizing</w:t>
       </w:r>
-      <w:bookmarkEnd w:id="5"/>
+      <w:bookmarkEnd w:id="6"/>
     </w:p>
     <w:p>
       <w:pPr>
@@ -11785,14 +11787,14 @@
           <w:lang w:val="en-US" w:eastAsia="ja-JP"/>
         </w:rPr>
       </w:pPr>
-      <w:bookmarkStart w:id="6" w:name="_Toc393818945"/>
+      <w:bookmarkStart w:id="7" w:name="_Toc393818945"/>
       <w:r>
         <w:rPr>
           <w:lang w:val="en-US" w:eastAsia="ja-JP"/>
         </w:rPr>
         <w:t>3.2 Mixing</w:t>
       </w:r>
-      <w:bookmarkEnd w:id="6"/>
+      <w:bookmarkEnd w:id="7"/>
     </w:p>
     <w:p>
       <w:pPr>
@@ -12155,14 +12157,14 @@
           <w:lang w:val="en-US" w:eastAsia="ja-JP"/>
         </w:rPr>
       </w:pPr>
-      <w:bookmarkStart w:id="7" w:name="_Toc393818946"/>
+      <w:bookmarkStart w:id="8" w:name="_Toc393818946"/>
       <w:r>
         <w:rPr>
           <w:lang w:val="en-US" w:eastAsia="ja-JP"/>
         </w:rPr>
         <w:t>3.2.1 The format wars</w:t>
       </w:r>
-      <w:bookmarkEnd w:id="7"/>
+      <w:bookmarkEnd w:id="8"/>
     </w:p>
     <w:p>
       <w:pPr>
@@ -13257,7 +13259,7 @@
           <w:lang w:val="en-US" w:eastAsia="ja-JP"/>
         </w:rPr>
       </w:pPr>
-      <w:bookmarkStart w:id="8" w:name="_Toc393818947"/>
+      <w:bookmarkStart w:id="9" w:name="_Toc393818947"/>
       <w:r>
         <w:rPr>
           <w:lang w:val="en-US" w:eastAsia="ja-JP"/>
@@ -13270,7 +13272,7 @@
         </w:rPr>
         <w:t>Beatmatching with vinyl</w:t>
       </w:r>
-      <w:bookmarkEnd w:id="8"/>
+      <w:bookmarkEnd w:id="9"/>
     </w:p>
     <w:p>
       <w:pPr>
@@ -14966,14 +14968,14 @@
           <w:lang w:val="en-US"/>
         </w:rPr>
       </w:pPr>
-      <w:bookmarkStart w:id="9" w:name="_Toc393818948"/>
+      <w:bookmarkStart w:id="10" w:name="_Toc393818948"/>
       <w:r>
         <w:rPr>
           <w:lang w:val="en-US"/>
         </w:rPr>
         <w:t>3.3 The spectacle</w:t>
       </w:r>
-      <w:bookmarkEnd w:id="9"/>
+      <w:bookmarkEnd w:id="10"/>
     </w:p>
     <w:p>
       <w:pPr>
@@ -15378,7 +15380,7 @@
           <w:lang w:val="en-US" w:eastAsia="ja-JP"/>
         </w:rPr>
       </w:pPr>
-      <w:bookmarkStart w:id="10" w:name="_Toc393818949"/>
+      <w:bookmarkStart w:id="11" w:name="_Toc393818949"/>
       <w:r>
         <w:rPr>
           <w:lang w:val="en-US" w:eastAsia="ja-JP"/>
@@ -15391,7 +15393,7 @@
         </w:rPr>
         <w:t>The ecstasy of things</w:t>
       </w:r>
-      <w:bookmarkEnd w:id="10"/>
+      <w:bookmarkEnd w:id="11"/>
     </w:p>
     <w:p>
       <w:pPr>
@@ -17491,14 +17493,14 @@
           <w:lang w:val="en-US"/>
         </w:rPr>
       </w:pPr>
-      <w:bookmarkStart w:id="11" w:name="_Toc393818950"/>
+      <w:bookmarkStart w:id="12" w:name="_Toc393818950"/>
       <w:r>
         <w:rPr>
           <w:lang w:val="en-US"/>
         </w:rPr>
         <w:t xml:space="preserve">3.3.2 </w:t>
       </w:r>
-      <w:bookmarkEnd w:id="11"/>
+      <w:bookmarkEnd w:id="12"/>
       <w:r>
         <w:rPr>
           <w:lang w:val="en-US"/>
@@ -19620,7 +19622,14 @@
           <w:color w:val="00B050"/>
           <w:lang w:val="en-US"/>
         </w:rPr>
-        <w:t xml:space="preserve"> Instead of creating a “flow” over the course of several hours, a DJ now has to construct his set to meet the requirements of the time of night he is playing and take into consideration the style of the DJs before and after him. At first sight, the peak time slots would seem like the most desirable, but while “the energy of a crowd in the middle of the night is so rewarding,”</w:t>
+        <w:t xml:space="preserve"> Instead of creating a “flow” over the course of several hours, a DJ now has to construct his set to meet the requirements of the time of night he is playing and take into consideration the style of the DJs before and after him.</w:t>
+      </w:r>
+      <w:r>
+        <w:rPr>
+          <w:color w:val="00B050"/>
+          <w:lang w:val="en-US"/>
+        </w:rPr>
+        <w:t xml:space="preserve"> At first sight, the peak time slots would seem like the most desirable, but while “the energy of a crowd in the middle of the night is so rewarding,”</w:t>
       </w:r>
       <w:r>
         <w:rPr>
@@ -19660,7 +19669,21 @@
           <w:color w:val="00B050"/>
           <w:lang w:val="en-US"/>
         </w:rPr>
-        <w:t>Generally, it makes the most sense to prepare a selection thouroughly, but flexibly. Vinyl DJs are forced to limit their available selection for the sake of transportability (and therefore, ironically, benefit from new situation), whereas a digital DJ is automatically more flexible because he can have his entire collection at his disposal. As I touched upon in the first chapter, digital DJs generally separate their DJ music from the rest of their collection and categorize it to have easy access to the music they need at any given moment. Often they also create a playlist for an individual night to cater to a specific situation or to ensure a balanced rotation and maximize their collection’s exposure. In a way, they emulate what vinyl DJs do, except that they have a safety net. This flexibility, combined with the democratization of digging, creates the “</w:t>
+        <w:t>Generally, it makes the most sense to prepare a selection thouroughly, but flexibly. Vinyl DJs are forced to limit their available selection for the sake of transportability</w:t>
+      </w:r>
+      <w:r>
+        <w:rPr>
+          <w:color w:val="00B050"/>
+          <w:lang w:val="en-US"/>
+        </w:rPr>
+        <w:t xml:space="preserve"> (and therefore, ironically, benefit from new situation), </w:t>
+      </w:r>
+      <w:r>
+        <w:rPr>
+          <w:color w:val="00B050"/>
+          <w:lang w:val="en-US"/>
+        </w:rPr>
+        <w:t>whereas a digital DJ is automatically more flexible because he can have his entire collection at his disposal. As I touched upon in the first chapter, digital DJs generally separate their DJ music from the rest of their collection and categorize it to have easy access to the music they need at any given moment. Often they also create a playlist for an individual night to cater to a specific situation or to ensure a balanced rotation and maximize their collection’s exposure. In a way, they emulate what vinyl DJs do, except that they have a safety net. This flexibility, combined with the democratization of digging, creates the “</w:t>
       </w:r>
       <w:r>
         <w:rPr>
@@ -19994,7 +20017,7 @@
           <w:szCs w:val="20"/>
           <w:lang w:val="en-US"/>
         </w:rPr>
-        <w:t xml:space="preserve"> even if you have never heard it before</w:t>
+        <w:t xml:space="preserve"> even if you have never heard </w:t>
       </w:r>
       <w:r>
         <w:rPr>
@@ -20003,7 +20026,7 @@
           <w:szCs w:val="20"/>
           <w:lang w:val="en-US"/>
         </w:rPr>
-        <w:t>,</w:t>
+        <w:t>it before</w:t>
       </w:r>
       <w:r>
         <w:rPr>
@@ -20012,7 +20035,7 @@
           <w:szCs w:val="20"/>
           <w:lang w:val="en-US"/>
         </w:rPr>
-        <w:t xml:space="preserve"> there's something in that song that is accessible and that makes you wanna move and makes you happy and all of that. As long as people are open to it, as long it's not the kind of situation where people expect that they're gonna hear stuff that</w:t>
+        <w:t>,</w:t>
       </w:r>
       <w:r>
         <w:rPr>
@@ -20021,7 +20044,7 @@
           <w:szCs w:val="20"/>
           <w:lang w:val="en-US"/>
         </w:rPr>
-        <w:t xml:space="preserve"> they can sing along to,</w:t>
+        <w:t xml:space="preserve"> there's something in t</w:t>
       </w:r>
       <w:r>
         <w:rPr>
@@ -20030,7 +20053,52 @@
           <w:szCs w:val="20"/>
           <w:lang w:val="en-US"/>
         </w:rPr>
-        <w:t xml:space="preserve"> as long as people are just expecting to be hearing good music that's fun and they're gonna dance, I have songs that it doesn't matter whether they know it or not, they're gonna love it.</w:t>
+        <w:t>hat song that is accessible and that makes you wanna move and makes you happy and all of th</w:t>
+      </w:r>
+      <w:r>
+        <w:rPr>
+          <w:color w:val="00B050"/>
+          <w:sz w:val="20"/>
+          <w:szCs w:val="20"/>
+          <w:lang w:val="en-US"/>
+        </w:rPr>
+        <w:t>at. A</w:t>
+      </w:r>
+      <w:r>
+        <w:rPr>
+          <w:color w:val="00B050"/>
+          <w:sz w:val="20"/>
+          <w:szCs w:val="20"/>
+          <w:lang w:val="en-US"/>
+        </w:rPr>
+        <w:t>s long as people are open to it, as long it's not the kind of situation where people expect that they're gonna hear stuff that</w:t>
+      </w:r>
+      <w:r>
+        <w:rPr>
+          <w:color w:val="00B050"/>
+          <w:sz w:val="20"/>
+          <w:szCs w:val="20"/>
+          <w:lang w:val="en-US"/>
+        </w:rPr>
+        <w:t xml:space="preserve"> they can sing along to,</w:t>
+      </w:r>
+      <w:r>
+        <w:rPr>
+          <w:color w:val="00B050"/>
+          <w:sz w:val="20"/>
+          <w:szCs w:val="20"/>
+          <w:lang w:val="en-US"/>
+        </w:rPr>
+        <w:t xml:space="preserve"> as long as people are just expecting to be hearing good music that's fun and they're gonna dance, I have songs that it doesn't matter whether they know it</w:t>
+      </w:r>
+      <w:r>
+        <w:rPr>
+          <w:color w:val="00B050"/>
+          <w:sz w:val="20"/>
+          <w:szCs w:val="20"/>
+          <w:lang w:val="en-US"/>
+        </w:rPr>
+        <w:t xml:space="preserve"> or not, they're gonna love it.</w:t>
       </w:r>
     </w:p>
     <w:p>
@@ -20134,7 +20202,16 @@
           <w:szCs w:val="20"/>
           <w:lang w:val="en-US"/>
         </w:rPr>
-        <w:t>. […] T</w:t>
+        <w:t xml:space="preserve">. […] </w:t>
+      </w:r>
+      <w:r>
+        <w:rPr>
+          <w:color w:val="00B050"/>
+          <w:sz w:val="20"/>
+          <w:szCs w:val="20"/>
+          <w:lang w:val="en-US"/>
+        </w:rPr>
+        <w:t>T</w:t>
       </w:r>
       <w:r>
         <w:rPr>
@@ -21049,11 +21126,11 @@
       <w:pPr>
         <w:pStyle w:val="Heading1"/>
       </w:pPr>
-      <w:bookmarkStart w:id="12" w:name="_Toc393818951"/>
+      <w:bookmarkStart w:id="13" w:name="_Toc393818951"/>
       <w:r>
         <w:t>4. Conclusion</w:t>
       </w:r>
-      <w:bookmarkEnd w:id="12"/>
+      <w:bookmarkEnd w:id="13"/>
     </w:p>
     <w:p>
       <w:pPr>
@@ -21183,7 +21260,14 @@
           <w:color w:val="00B050"/>
           <w:lang w:val="en-US"/>
         </w:rPr>
-        <w:t>“You’ll be surprised how much easier it is to improvise when you have real-life dancing bodies in front of you. Have some fun. It’s not an exam. No one’s judging you on your trendiness or your amazing pyrotechnical mixing gymnastics. They just want to dance.” Htdjr 112</w:t>
+        <w:t>“You’ll be surprised how much easier it is to improvise when you have real-life dancing bodies in front of you. Have some fun. It’s not an exam. No one’s judging you on your trendiness or your amazing pyrotechnical mixing gymnastics. They just want to dance.”</w:t>
+      </w:r>
+      <w:r>
+        <w:rPr>
+          <w:color w:val="00B050"/>
+          <w:lang w:val="en-US"/>
+        </w:rPr>
+        <w:t xml:space="preserve"> Htdjr 112</w:t>
       </w:r>
     </w:p>
     <w:p>
@@ -21359,14 +21443,6 @@
           <w:lang w:val="en-US" w:eastAsia="ja-JP"/>
         </w:rPr>
       </w:pPr>
-      <w:r>
-        <w:rPr>
-          <w:lang w:val="en-US" w:eastAsia="ja-JP"/>
-        </w:rPr>
-        <w:t>Musik!</w:t>
-      </w:r>
-      <w:bookmarkStart w:id="13" w:name="_GoBack"/>
-      <w:bookmarkEnd w:id="13"/>
     </w:p>
     <w:sectPr>
       <w:pgSz w:w="11906" w:h="16838"/>
@@ -21506,7 +21582,6 @@
           <w:id w:val="2127881589"/>
           <w:citation/>
         </w:sdtPr>
-        <w:sdtEndPr/>
         <w:sdtContent>
           <w:r>
             <w:rPr>
@@ -21576,7 +21651,6 @@
           <w:id w:val="655195129"/>
           <w:citation/>
         </w:sdtPr>
-        <w:sdtEndPr/>
         <w:sdtContent>
           <w:r>
             <w:rPr>
@@ -21646,7 +21720,6 @@
           <w:id w:val="1633755574"/>
           <w:citation/>
         </w:sdtPr>
-        <w:sdtEndPr/>
         <w:sdtContent>
           <w:r>
             <w:rPr>
@@ -21741,7 +21814,6 @@
           <w:id w:val="-1566949004"/>
           <w:citation/>
         </w:sdtPr>
-        <w:sdtEndPr/>
         <w:sdtContent>
           <w:r>
             <w:rPr>
@@ -21811,7 +21883,6 @@
           <w:id w:val="1509950973"/>
           <w:citation/>
         </w:sdtPr>
-        <w:sdtEndPr/>
         <w:sdtContent>
           <w:r>
             <w:rPr>
@@ -21881,7 +21952,6 @@
           <w:id w:val="401808711"/>
           <w:citation/>
         </w:sdtPr>
-        <w:sdtEndPr/>
         <w:sdtContent>
           <w:r>
             <w:rPr>
@@ -21976,7 +22046,6 @@
           <w:id w:val="1806739395"/>
           <w:citation/>
         </w:sdtPr>
-        <w:sdtEndPr/>
         <w:sdtContent>
           <w:r>
             <w:rPr>
@@ -22046,7 +22115,6 @@
           <w:id w:val="421842361"/>
           <w:citation/>
         </w:sdtPr>
-        <w:sdtEndPr/>
         <w:sdtContent>
           <w:r>
             <w:rPr>
@@ -22116,7 +22184,6 @@
           <w:id w:val="1084884308"/>
           <w:citation/>
         </w:sdtPr>
-        <w:sdtEndPr/>
         <w:sdtContent>
           <w:r>
             <w:rPr>
@@ -22186,7 +22253,6 @@
           <w:id w:val="-1510134045"/>
           <w:citation/>
         </w:sdtPr>
-        <w:sdtEndPr/>
         <w:sdtContent>
           <w:r>
             <w:rPr>
@@ -22257,7 +22323,6 @@
           <w:id w:val="-398589141"/>
           <w:citation/>
         </w:sdtPr>
-        <w:sdtEndPr/>
         <w:sdtContent>
           <w:r>
             <w:rPr>
@@ -22330,7 +22395,6 @@
           <w:id w:val="-974830246"/>
           <w:citation/>
         </w:sdtPr>
-        <w:sdtEndPr/>
         <w:sdtContent>
           <w:r>
             <w:rPr>
@@ -22400,7 +22464,6 @@
           <w:id w:val="960700865"/>
           <w:citation/>
         </w:sdtPr>
-        <w:sdtEndPr/>
         <w:sdtContent>
           <w:r>
             <w:rPr>
@@ -22470,7 +22533,6 @@
           <w:id w:val="-539439749"/>
           <w:citation/>
         </w:sdtPr>
-        <w:sdtEndPr/>
         <w:sdtContent>
           <w:r>
             <w:rPr>
@@ -22540,7 +22602,6 @@
           <w:id w:val="399633144"/>
           <w:citation/>
         </w:sdtPr>
-        <w:sdtEndPr/>
         <w:sdtContent>
           <w:r>
             <w:rPr>
@@ -22610,7 +22671,6 @@
           <w:id w:val="-579679838"/>
           <w:citation/>
         </w:sdtPr>
-        <w:sdtEndPr/>
         <w:sdtContent>
           <w:r>
             <w:rPr>
@@ -22680,7 +22740,6 @@
           <w:id w:val="-1932806903"/>
           <w:citation/>
         </w:sdtPr>
-        <w:sdtEndPr/>
         <w:sdtContent>
           <w:r>
             <w:rPr>
@@ -22750,7 +22809,6 @@
           <w:id w:val="92136355"/>
           <w:citation/>
         </w:sdtPr>
-        <w:sdtEndPr/>
         <w:sdtContent>
           <w:r>
             <w:rPr>
@@ -22920,7 +22978,6 @@
           <w:id w:val="39559535"/>
           <w:citation/>
         </w:sdtPr>
-        <w:sdtEndPr/>
         <w:sdtContent>
           <w:r>
             <w:rPr>
@@ -22990,7 +23047,6 @@
           <w:id w:val="-1522308633"/>
           <w:citation/>
         </w:sdtPr>
-        <w:sdtEndPr/>
         <w:sdtContent>
           <w:r>
             <w:rPr>
@@ -23221,7 +23277,6 @@
           <w:id w:val="731811985"/>
           <w:citation/>
         </w:sdtPr>
-        <w:sdtEndPr/>
         <w:sdtContent>
           <w:r>
             <w:fldChar w:fldCharType="begin"/>
@@ -23954,9 +24009,6 @@
     <w:p>
       <w:pPr>
         <w:pStyle w:val="FootnoteText"/>
-        <w:rPr>
-          <w:lang w:val="en-US"/>
-        </w:rPr>
       </w:pPr>
       <w:r>
         <w:rPr>
@@ -23965,9 +24017,6 @@
         <w:footnoteRef/>
       </w:r>
       <w:r>
-        <w:rPr>
-          <w:lang w:val="en-US"/>
-        </w:rPr>
         <w:t xml:space="preserve"> Erika 36</w:t>
       </w:r>
     </w:p>
@@ -23998,9 +24047,6 @@
     <w:p>
       <w:pPr>
         <w:pStyle w:val="FootnoteText"/>
-        <w:rPr>
-          <w:lang w:val="en-US"/>
-        </w:rPr>
       </w:pPr>
       <w:r>
         <w:rPr>
@@ -24009,9 +24055,6 @@
         <w:footnoteRef/>
       </w:r>
       <w:r>
-        <w:rPr>
-          <w:lang w:val="en-US"/>
-        </w:rPr>
         <w:t xml:space="preserve"> Htdjr , 124, 134</w:t>
       </w:r>
     </w:p>
@@ -24020,9 +24063,6 @@
     <w:p>
       <w:pPr>
         <w:pStyle w:val="FootnoteText"/>
-        <w:rPr>
-          <w:lang w:val="en-US"/>
-        </w:rPr>
       </w:pPr>
       <w:r>
         <w:rPr>
@@ -24031,9 +24071,6 @@
         <w:footnoteRef/>
       </w:r>
       <w:r>
-        <w:rPr>
-          <w:lang w:val="en-US"/>
-        </w:rPr>
         <w:t xml:space="preserve"> Htdjr 129 (und davor)</w:t>
       </w:r>
     </w:p>
@@ -24042,9 +24079,6 @@
     <w:p>
       <w:pPr>
         <w:pStyle w:val="FootnoteText"/>
-        <w:rPr>
-          <w:lang w:val="en-US"/>
-        </w:rPr>
       </w:pPr>
       <w:r>
         <w:rPr>
@@ -24053,9 +24087,6 @@
         <w:footnoteRef/>
       </w:r>
       <w:r>
-        <w:rPr>
-          <w:lang w:val="en-US"/>
-        </w:rPr>
         <w:t xml:space="preserve"> Pacman </w:t>
       </w:r>
     </w:p>
@@ -25406,7 +25437,7 @@
 </file>
 
 <file path=customXml/itemProps1.xml><?xml version="1.0" encoding="utf-8"?>
-<ds:datastoreItem xmlns:ds="http://schemas.openxmlformats.org/officeDocument/2006/customXml" ds:itemID="{6D367D7E-23C2-4701-9E28-FC7A207BBD1E}">
+<ds:datastoreItem xmlns:ds="http://schemas.openxmlformats.org/officeDocument/2006/customXml" ds:itemID="{A06F850B-E720-4333-BB99-081E3BECE7E4}">
   <ds:schemaRefs>
     <ds:schemaRef ds:uri="http://schemas.openxmlformats.org/officeDocument/2006/bibliography"/>
   </ds:schemaRefs>

</xml_diff>